<commit_message>
Tutte le gestioni funzionano correttamente adesso
</commit_message>
<xml_diff>
--- a/Riepilogo Progetto.docx
+++ b/Riepilogo Progetto.docx
@@ -627,1130 +627,6 @@
         </w:rPr>
         <w:t xml:space="preserve"> delle sue prenotazioni.</w:t>
       </w:r>
-    </w:p>
-    <w:p>
-      <w:pPr>
-        <w:rPr>
-          <w:sz w:val="28"/>
-          <w:szCs w:val="28"/>
-        </w:rPr>
-      </w:pPr>
-    </w:p>
-    <w:p>
-      <w:pPr>
-        <w:rPr>
-          <w:sz w:val="28"/>
-          <w:szCs w:val="28"/>
-        </w:rPr>
-      </w:pPr>
-    </w:p>
-    <w:p>
-      <w:pPr>
-        <w:rPr>
-          <w:sz w:val="28"/>
-          <w:szCs w:val="28"/>
-        </w:rPr>
-      </w:pPr>
-    </w:p>
-    <w:p>
-      <w:pPr>
-        <w:rPr>
-          <w:sz w:val="28"/>
-          <w:szCs w:val="28"/>
-        </w:rPr>
-      </w:pPr>
-    </w:p>
-    <w:p>
-      <w:pPr>
-        <w:rPr>
-          <w:sz w:val="28"/>
-          <w:szCs w:val="28"/>
-        </w:rPr>
-      </w:pPr>
-    </w:p>
-    <w:p>
-      <w:pPr>
-        <w:rPr>
-          <w:sz w:val="28"/>
-          <w:szCs w:val="28"/>
-        </w:rPr>
-      </w:pPr>
-    </w:p>
-    <w:p>
-      <w:pPr>
-        <w:rPr>
-          <w:sz w:val="28"/>
-          <w:szCs w:val="28"/>
-        </w:rPr>
-      </w:pPr>
-    </w:p>
-    <w:p>
-      <w:pPr>
-        <w:rPr>
-          <w:sz w:val="28"/>
-          <w:szCs w:val="28"/>
-        </w:rPr>
-      </w:pPr>
-    </w:p>
-    <w:p>
-      <w:pPr>
-        <w:rPr>
-          <w:sz w:val="20"/>
-          <w:szCs w:val="20"/>
-        </w:rPr>
-      </w:pPr>
-    </w:p>
-    <w:p>
-      <w:pPr>
-        <w:rPr>
-          <w:sz w:val="20"/>
-          <w:szCs w:val="20"/>
-        </w:rPr>
-      </w:pPr>
-    </w:p>
-    <w:p>
-      <w:pPr>
-        <w:rPr>
-          <w:sz w:val="20"/>
-          <w:szCs w:val="20"/>
-        </w:rPr>
-      </w:pPr>
-    </w:p>
-    <w:p>
-      <w:pPr>
-        <w:rPr>
-          <w:sz w:val="20"/>
-          <w:szCs w:val="20"/>
-          <w:lang w:val="en-US"/>
-        </w:rPr>
-      </w:pPr>
-      <w:r>
-        <w:rPr>
-          <w:sz w:val="20"/>
-          <w:szCs w:val="20"/>
-        </w:rPr>
-        <w:tab/>
-      </w:r>
-      <w:r>
-        <w:rPr>
-          <w:sz w:val="20"/>
-          <w:szCs w:val="20"/>
-        </w:rPr>
-        <w:tab/>
-      </w:r>
-      <w:r>
-        <w:rPr>
-          <w:sz w:val="20"/>
-          <w:szCs w:val="20"/>
-          <w:lang w:val="en-US"/>
-        </w:rPr>
-        <w:t>&lt;div class="text-center" style="margin-top: 20px;"&gt;</w:t>
-      </w:r>
-    </w:p>
-    <w:p>
-      <w:pPr>
-        <w:rPr>
-          <w:sz w:val="20"/>
-          <w:szCs w:val="20"/>
-          <w:lang w:val="en-US"/>
-        </w:rPr>
-      </w:pPr>
-      <w:r>
-        <w:rPr>
-          <w:sz w:val="20"/>
-          <w:szCs w:val="20"/>
-          <w:lang w:val="en-US"/>
-        </w:rPr>
-        <w:tab/>
-      </w:r>
-      <w:r>
-        <w:rPr>
-          <w:sz w:val="20"/>
-          <w:szCs w:val="20"/>
-          <w:lang w:val="en-US"/>
-        </w:rPr>
-        <w:tab/>
-        <w:t xml:space="preserve">            &lt;a </w:t>
-      </w:r>
-      <w:proofErr w:type="gramStart"/>
-      <w:r>
-        <w:rPr>
-          <w:sz w:val="20"/>
-          <w:szCs w:val="20"/>
-          <w:lang w:val="en-US"/>
-        </w:rPr>
-        <w:t>th:href</w:t>
-      </w:r>
-      <w:proofErr w:type="gramEnd"/>
-      <w:r>
-        <w:rPr>
-          <w:sz w:val="20"/>
-          <w:szCs w:val="20"/>
-          <w:lang w:val="en-US"/>
-        </w:rPr>
-        <w:t>="@{/admin/createCourseSlot/{courseId}(courseId=${course.id})}" class="btn btn-primary"&gt;Crea Slot&lt;/a&gt;</w:t>
-      </w:r>
-    </w:p>
-    <w:p>
-      <w:pPr>
-        <w:rPr>
-          <w:sz w:val="20"/>
-          <w:szCs w:val="20"/>
-          <w:lang w:val="en-US"/>
-        </w:rPr>
-      </w:pPr>
-      <w:r>
-        <w:rPr>
-          <w:sz w:val="20"/>
-          <w:szCs w:val="20"/>
-          <w:lang w:val="en-US"/>
-        </w:rPr>
-        <w:tab/>
-      </w:r>
-      <w:r>
-        <w:rPr>
-          <w:sz w:val="20"/>
-          <w:szCs w:val="20"/>
-          <w:lang w:val="en-US"/>
-        </w:rPr>
-        <w:tab/>
-        <w:t xml:space="preserve">        &lt;/div&gt;</w:t>
-      </w:r>
-    </w:p>
-    <w:p>
-      <w:pPr>
-        <w:rPr>
-          <w:sz w:val="20"/>
-          <w:szCs w:val="20"/>
-          <w:lang w:val="en-US"/>
-        </w:rPr>
-      </w:pPr>
-      <w:r>
-        <w:rPr>
-          <w:sz w:val="20"/>
-          <w:szCs w:val="20"/>
-          <w:lang w:val="en-US"/>
-        </w:rPr>
-        <w:tab/>
-      </w:r>
-      <w:r>
-        <w:rPr>
-          <w:sz w:val="20"/>
-          <w:szCs w:val="20"/>
-          <w:lang w:val="en-US"/>
-        </w:rPr>
-        <w:tab/>
-      </w:r>
-    </w:p>
-    <w:p>
-      <w:pPr>
-        <w:rPr>
-          <w:sz w:val="20"/>
-          <w:szCs w:val="20"/>
-          <w:lang w:val="en-US"/>
-        </w:rPr>
-      </w:pPr>
-      <w:r>
-        <w:rPr>
-          <w:sz w:val="20"/>
-          <w:szCs w:val="20"/>
-          <w:lang w:val="en-US"/>
-        </w:rPr>
-        <w:tab/>
-      </w:r>
-      <w:r>
-        <w:rPr>
-          <w:sz w:val="20"/>
-          <w:szCs w:val="20"/>
-          <w:lang w:val="en-US"/>
-        </w:rPr>
-        <w:tab/>
-        <w:t xml:space="preserve">        &lt;div </w:t>
-      </w:r>
-      <w:proofErr w:type="gramStart"/>
-      <w:r>
-        <w:rPr>
-          <w:sz w:val="20"/>
-          <w:szCs w:val="20"/>
-          <w:lang w:val="en-US"/>
-        </w:rPr>
-        <w:t>th:if</w:t>
-      </w:r>
-      <w:proofErr w:type="gramEnd"/>
-      <w:r>
-        <w:rPr>
-          <w:sz w:val="20"/>
-          <w:szCs w:val="20"/>
-          <w:lang w:val="en-US"/>
-        </w:rPr>
-        <w:t>="${not #</w:t>
-      </w:r>
-      <w:proofErr w:type="gramStart"/>
-      <w:r>
-        <w:rPr>
-          <w:sz w:val="20"/>
-          <w:szCs w:val="20"/>
-          <w:lang w:val="en-US"/>
-        </w:rPr>
-        <w:t>lists.isEmpty</w:t>
-      </w:r>
-      <w:proofErr w:type="gramEnd"/>
-      <w:r>
-        <w:rPr>
-          <w:sz w:val="20"/>
-          <w:szCs w:val="20"/>
-          <w:lang w:val="en-US"/>
-        </w:rPr>
-        <w:t>(</w:t>
-      </w:r>
-      <w:proofErr w:type="gramStart"/>
-      <w:r>
-        <w:rPr>
-          <w:sz w:val="20"/>
-          <w:szCs w:val="20"/>
-          <w:lang w:val="en-US"/>
-        </w:rPr>
-        <w:t>course.courseSlots</w:t>
-      </w:r>
-      <w:proofErr w:type="gramEnd"/>
-      <w:r>
-        <w:rPr>
-          <w:sz w:val="20"/>
-          <w:szCs w:val="20"/>
-          <w:lang w:val="en-US"/>
-        </w:rPr>
-        <w:t>)}" class="slots-section"&gt;</w:t>
-      </w:r>
-    </w:p>
-    <w:p>
-      <w:pPr>
-        <w:rPr>
-          <w:sz w:val="20"/>
-          <w:szCs w:val="20"/>
-        </w:rPr>
-      </w:pPr>
-      <w:r>
-        <w:rPr>
-          <w:sz w:val="20"/>
-          <w:szCs w:val="20"/>
-          <w:lang w:val="en-US"/>
-        </w:rPr>
-        <w:tab/>
-      </w:r>
-      <w:r>
-        <w:rPr>
-          <w:sz w:val="20"/>
-          <w:szCs w:val="20"/>
-          <w:lang w:val="en-US"/>
-        </w:rPr>
-        <w:tab/>
-        <w:t xml:space="preserve">            </w:t>
-      </w:r>
-      <w:r>
-        <w:rPr>
-          <w:sz w:val="20"/>
-          <w:szCs w:val="20"/>
-        </w:rPr>
-        <w:t>&lt;h3&gt;Slot di Corso Esistenti&lt;/h3&gt;</w:t>
-      </w:r>
-    </w:p>
-    <w:p>
-      <w:pPr>
-        <w:rPr>
-          <w:sz w:val="20"/>
-          <w:szCs w:val="20"/>
-          <w:lang w:val="en-US"/>
-        </w:rPr>
-      </w:pPr>
-      <w:r>
-        <w:rPr>
-          <w:sz w:val="20"/>
-          <w:szCs w:val="20"/>
-        </w:rPr>
-        <w:tab/>
-      </w:r>
-      <w:r>
-        <w:rPr>
-          <w:sz w:val="20"/>
-          <w:szCs w:val="20"/>
-        </w:rPr>
-        <w:tab/>
-        <w:t xml:space="preserve">            </w:t>
-      </w:r>
-      <w:r>
-        <w:rPr>
-          <w:sz w:val="20"/>
-          <w:szCs w:val="20"/>
-          <w:lang w:val="en-US"/>
-        </w:rPr>
-        <w:t xml:space="preserve">&lt;div </w:t>
-      </w:r>
-      <w:proofErr w:type="gramStart"/>
-      <w:r>
-        <w:rPr>
-          <w:sz w:val="20"/>
-          <w:szCs w:val="20"/>
-          <w:lang w:val="en-US"/>
-        </w:rPr>
-        <w:t>th:each</w:t>
-      </w:r>
-      <w:proofErr w:type="gramEnd"/>
-      <w:r>
-        <w:rPr>
-          <w:sz w:val="20"/>
-          <w:szCs w:val="20"/>
-          <w:lang w:val="en-US"/>
-        </w:rPr>
-        <w:t>="</w:t>
-      </w:r>
-      <w:proofErr w:type="gramStart"/>
-      <w:r>
-        <w:rPr>
-          <w:sz w:val="20"/>
-          <w:szCs w:val="20"/>
-          <w:lang w:val="en-US"/>
-        </w:rPr>
-        <w:t>slot :</w:t>
-      </w:r>
-      <w:proofErr w:type="gramEnd"/>
-      <w:r>
-        <w:rPr>
-          <w:sz w:val="20"/>
-          <w:szCs w:val="20"/>
-          <w:lang w:val="en-US"/>
-        </w:rPr>
-        <w:t xml:space="preserve"> ${</w:t>
-      </w:r>
-      <w:proofErr w:type="gramStart"/>
-      <w:r>
-        <w:rPr>
-          <w:sz w:val="20"/>
-          <w:szCs w:val="20"/>
-          <w:lang w:val="en-US"/>
-        </w:rPr>
-        <w:t>course.courseSlots</w:t>
-      </w:r>
-      <w:proofErr w:type="gramEnd"/>
-      <w:r>
-        <w:rPr>
-          <w:sz w:val="20"/>
-          <w:szCs w:val="20"/>
-          <w:lang w:val="en-US"/>
-        </w:rPr>
-        <w:t>}" class="slot-card"&gt;</w:t>
-      </w:r>
-    </w:p>
-    <w:p>
-      <w:pPr>
-        <w:rPr>
-          <w:sz w:val="20"/>
-          <w:szCs w:val="20"/>
-          <w:lang w:val="en-US"/>
-        </w:rPr>
-      </w:pPr>
-      <w:r>
-        <w:rPr>
-          <w:sz w:val="20"/>
-          <w:szCs w:val="20"/>
-          <w:lang w:val="en-US"/>
-        </w:rPr>
-        <w:tab/>
-      </w:r>
-      <w:r>
-        <w:rPr>
-          <w:sz w:val="20"/>
-          <w:szCs w:val="20"/>
-          <w:lang w:val="en-US"/>
-        </w:rPr>
-        <w:tab/>
-        <w:t xml:space="preserve">                &lt;div class="slot-info"&gt;</w:t>
-      </w:r>
-    </w:p>
-    <w:p>
-      <w:pPr>
-        <w:rPr>
-          <w:sz w:val="20"/>
-          <w:szCs w:val="20"/>
-          <w:lang w:val="en-US"/>
-        </w:rPr>
-      </w:pPr>
-      <w:r>
-        <w:rPr>
-          <w:sz w:val="20"/>
-          <w:szCs w:val="20"/>
-          <w:lang w:val="en-US"/>
-        </w:rPr>
-        <w:tab/>
-      </w:r>
-      <w:r>
-        <w:rPr>
-          <w:sz w:val="20"/>
-          <w:szCs w:val="20"/>
-          <w:lang w:val="en-US"/>
-        </w:rPr>
-        <w:tab/>
-        <w:t xml:space="preserve">                    &lt;p&gt;&lt;strong&gt;ID Slot:&lt;/strong&gt; &lt;span th:text="${slot.id}"&gt;&lt;/span&gt;&lt;/p&gt;</w:t>
-      </w:r>
-    </w:p>
-    <w:p>
-      <w:pPr>
-        <w:rPr>
-          <w:sz w:val="20"/>
-          <w:szCs w:val="20"/>
-          <w:lang w:val="en-US"/>
-        </w:rPr>
-      </w:pPr>
-      <w:r>
-        <w:rPr>
-          <w:sz w:val="20"/>
-          <w:szCs w:val="20"/>
-          <w:lang w:val="en-US"/>
-        </w:rPr>
-        <w:tab/>
-      </w:r>
-      <w:r>
-        <w:rPr>
-          <w:sz w:val="20"/>
-          <w:szCs w:val="20"/>
-          <w:lang w:val="en-US"/>
-        </w:rPr>
-        <w:tab/>
-        <w:t xml:space="preserve">                    &lt;p&gt;&lt;strong&gt;Trainer:&lt;/strong&gt; &lt;span th:text="${slot.trainer.name} + ' ' + ${</w:t>
-      </w:r>
-      <w:proofErr w:type="gramStart"/>
-      <w:r>
-        <w:rPr>
-          <w:sz w:val="20"/>
-          <w:szCs w:val="20"/>
-          <w:lang w:val="en-US"/>
-        </w:rPr>
-        <w:t>slot.trainer</w:t>
-      </w:r>
-      <w:proofErr w:type="gramEnd"/>
-      <w:r>
-        <w:rPr>
-          <w:sz w:val="20"/>
-          <w:szCs w:val="20"/>
-          <w:lang w:val="en-US"/>
-        </w:rPr>
-        <w:t>.</w:t>
-      </w:r>
-      <w:proofErr w:type="gramStart"/>
-      <w:r>
-        <w:rPr>
-          <w:sz w:val="20"/>
-          <w:szCs w:val="20"/>
-          <w:lang w:val="en-US"/>
-        </w:rPr>
-        <w:t>surname}"</w:t>
-      </w:r>
-      <w:proofErr w:type="gramEnd"/>
-      <w:r>
-        <w:rPr>
-          <w:sz w:val="20"/>
-          <w:szCs w:val="20"/>
-          <w:lang w:val="en-US"/>
-        </w:rPr>
-        <w:t>&gt;&lt;/span&gt;&lt;/p&gt;</w:t>
-      </w:r>
-    </w:p>
-    <w:p>
-      <w:pPr>
-        <w:rPr>
-          <w:sz w:val="20"/>
-          <w:szCs w:val="20"/>
-          <w:lang w:val="en-US"/>
-        </w:rPr>
-      </w:pPr>
-      <w:r>
-        <w:rPr>
-          <w:sz w:val="20"/>
-          <w:szCs w:val="20"/>
-          <w:lang w:val="en-US"/>
-        </w:rPr>
-        <w:tab/>
-      </w:r>
-      <w:r>
-        <w:rPr>
-          <w:sz w:val="20"/>
-          <w:szCs w:val="20"/>
-          <w:lang w:val="en-US"/>
-        </w:rPr>
-        <w:tab/>
-        <w:t xml:space="preserve">                    &lt;p&gt;&lt;strong&gt;Data:&lt;/strong&gt; &lt;span th:text="${#</w:t>
-      </w:r>
-      <w:proofErr w:type="gramStart"/>
-      <w:r>
-        <w:rPr>
-          <w:sz w:val="20"/>
-          <w:szCs w:val="20"/>
-          <w:lang w:val="en-US"/>
-        </w:rPr>
-        <w:t>temporals.format</w:t>
-      </w:r>
-      <w:proofErr w:type="gramEnd"/>
-      <w:r>
-        <w:rPr>
-          <w:sz w:val="20"/>
-          <w:szCs w:val="20"/>
-          <w:lang w:val="en-US"/>
-        </w:rPr>
-        <w:t>(</w:t>
-      </w:r>
-      <w:proofErr w:type="gramStart"/>
-      <w:r>
-        <w:rPr>
-          <w:sz w:val="20"/>
-          <w:szCs w:val="20"/>
-          <w:lang w:val="en-US"/>
-        </w:rPr>
-        <w:t>slot.dateTime</w:t>
-      </w:r>
-      <w:proofErr w:type="gramEnd"/>
-      <w:r>
-        <w:rPr>
-          <w:sz w:val="20"/>
-          <w:szCs w:val="20"/>
-          <w:lang w:val="en-US"/>
-        </w:rPr>
-        <w:t>, 'dd-MM-yyyy HH:mm</w:t>
-      </w:r>
-      <w:proofErr w:type="gramStart"/>
-      <w:r>
-        <w:rPr>
-          <w:sz w:val="20"/>
-          <w:szCs w:val="20"/>
-          <w:lang w:val="en-US"/>
-        </w:rPr>
-        <w:t>')}</w:t>
-      </w:r>
-      <w:proofErr w:type="gramEnd"/>
-      <w:r>
-        <w:rPr>
-          <w:sz w:val="20"/>
-          <w:szCs w:val="20"/>
-          <w:lang w:val="en-US"/>
-        </w:rPr>
-        <w:t>"&gt;&lt;/span&gt;&lt;/p&gt;</w:t>
-      </w:r>
-    </w:p>
-    <w:p>
-      <w:pPr>
-        <w:rPr>
-          <w:sz w:val="20"/>
-          <w:szCs w:val="20"/>
-          <w:lang w:val="en-US"/>
-        </w:rPr>
-      </w:pPr>
-      <w:r>
-        <w:rPr>
-          <w:sz w:val="20"/>
-          <w:szCs w:val="20"/>
-          <w:lang w:val="en-US"/>
-        </w:rPr>
-        <w:tab/>
-      </w:r>
-      <w:r>
-        <w:rPr>
-          <w:sz w:val="20"/>
-          <w:szCs w:val="20"/>
-          <w:lang w:val="en-US"/>
-        </w:rPr>
-        <w:tab/>
-        <w:t xml:space="preserve">                    &lt;p&gt;&lt;strong&gt;Prenotazioni:&lt;/strong&gt; &lt;span th:text="${#</w:t>
-      </w:r>
-      <w:proofErr w:type="gramStart"/>
-      <w:r>
-        <w:rPr>
-          <w:sz w:val="20"/>
-          <w:szCs w:val="20"/>
-          <w:lang w:val="en-US"/>
-        </w:rPr>
-        <w:t>lists.size</w:t>
-      </w:r>
-      <w:proofErr w:type="gramEnd"/>
-      <w:r>
-        <w:rPr>
-          <w:sz w:val="20"/>
-          <w:szCs w:val="20"/>
-          <w:lang w:val="en-US"/>
-        </w:rPr>
-        <w:t>(</w:t>
-      </w:r>
-      <w:proofErr w:type="gramStart"/>
-      <w:r>
-        <w:rPr>
-          <w:sz w:val="20"/>
-          <w:szCs w:val="20"/>
-          <w:lang w:val="en-US"/>
-        </w:rPr>
-        <w:t>slot.bookings</w:t>
-      </w:r>
-      <w:proofErr w:type="gramEnd"/>
-      <w:r>
-        <w:rPr>
-          <w:sz w:val="20"/>
-          <w:szCs w:val="20"/>
-          <w:lang w:val="en-US"/>
-        </w:rPr>
-        <w:t>)}"&gt;&lt;/span&gt; / &lt;span th:text="${</w:t>
-      </w:r>
-      <w:proofErr w:type="gramStart"/>
-      <w:r>
-        <w:rPr>
-          <w:sz w:val="20"/>
-          <w:szCs w:val="20"/>
-          <w:lang w:val="en-US"/>
-        </w:rPr>
-        <w:t>slot.maxCapacity</w:t>
-      </w:r>
-      <w:proofErr w:type="gramEnd"/>
-      <w:r>
-        <w:rPr>
-          <w:sz w:val="20"/>
-          <w:szCs w:val="20"/>
-          <w:lang w:val="en-US"/>
-        </w:rPr>
-        <w:t>}"&gt;&lt;/span&gt;&lt;/p&gt;</w:t>
-      </w:r>
-    </w:p>
-    <w:p>
-      <w:pPr>
-        <w:rPr>
-          <w:sz w:val="20"/>
-          <w:szCs w:val="20"/>
-          <w:lang w:val="en-US"/>
-        </w:rPr>
-      </w:pPr>
-      <w:r>
-        <w:rPr>
-          <w:sz w:val="20"/>
-          <w:szCs w:val="20"/>
-          <w:lang w:val="en-US"/>
-        </w:rPr>
-        <w:tab/>
-      </w:r>
-      <w:r>
-        <w:rPr>
-          <w:sz w:val="20"/>
-          <w:szCs w:val="20"/>
-          <w:lang w:val="en-US"/>
-        </w:rPr>
-        <w:tab/>
-        <w:t xml:space="preserve">                &lt;/div&gt;</w:t>
-      </w:r>
-    </w:p>
-    <w:p>
-      <w:pPr>
-        <w:rPr>
-          <w:sz w:val="20"/>
-          <w:szCs w:val="20"/>
-          <w:lang w:val="en-US"/>
-        </w:rPr>
-      </w:pPr>
-      <w:r>
-        <w:rPr>
-          <w:sz w:val="20"/>
-          <w:szCs w:val="20"/>
-          <w:lang w:val="en-US"/>
-        </w:rPr>
-        <w:tab/>
-      </w:r>
-      <w:r>
-        <w:rPr>
-          <w:sz w:val="20"/>
-          <w:szCs w:val="20"/>
-          <w:lang w:val="en-US"/>
-        </w:rPr>
-        <w:tab/>
-        <w:t xml:space="preserve">                &lt;div class="slot-actions"&gt;</w:t>
-      </w:r>
-    </w:p>
-    <w:p>
-      <w:pPr>
-        <w:rPr>
-          <w:sz w:val="20"/>
-          <w:szCs w:val="20"/>
-          <w:lang w:val="en-US"/>
-        </w:rPr>
-      </w:pPr>
-      <w:r>
-        <w:rPr>
-          <w:sz w:val="20"/>
-          <w:szCs w:val="20"/>
-          <w:lang w:val="en-US"/>
-        </w:rPr>
-        <w:tab/>
-      </w:r>
-      <w:r>
-        <w:rPr>
-          <w:sz w:val="20"/>
-          <w:szCs w:val="20"/>
-          <w:lang w:val="en-US"/>
-        </w:rPr>
-        <w:tab/>
-        <w:t xml:space="preserve">                    &lt;a </w:t>
-      </w:r>
-      <w:proofErr w:type="gramStart"/>
-      <w:r>
-        <w:rPr>
-          <w:sz w:val="20"/>
-          <w:szCs w:val="20"/>
-          <w:lang w:val="en-US"/>
-        </w:rPr>
-        <w:t>th:href="@{</w:t>
-      </w:r>
-      <w:proofErr w:type="gramEnd"/>
-      <w:r>
-        <w:rPr>
-          <w:sz w:val="20"/>
-          <w:szCs w:val="20"/>
-          <w:lang w:val="en-US"/>
-        </w:rPr>
-        <w:t>/admin/</w:t>
-      </w:r>
-      <w:proofErr w:type="gramStart"/>
-      <w:r>
-        <w:rPr>
-          <w:sz w:val="20"/>
-          <w:szCs w:val="20"/>
-          <w:lang w:val="en-US"/>
-        </w:rPr>
-        <w:t>editCourseSlot/{slotId}(slotId=${slot.id})}</w:t>
-      </w:r>
-      <w:proofErr w:type="gramEnd"/>
-      <w:r>
-        <w:rPr>
-          <w:sz w:val="20"/>
-          <w:szCs w:val="20"/>
-          <w:lang w:val="en-US"/>
-        </w:rPr>
-        <w:t>" class="btn btn-secondary"&gt;Modifica&lt;/a&gt;</w:t>
-      </w:r>
-    </w:p>
-    <w:p>
-      <w:pPr>
-        <w:rPr>
-          <w:sz w:val="20"/>
-          <w:szCs w:val="20"/>
-        </w:rPr>
-      </w:pPr>
-      <w:r>
-        <w:rPr>
-          <w:sz w:val="20"/>
-          <w:szCs w:val="20"/>
-          <w:lang w:val="en-US"/>
-        </w:rPr>
-        <w:tab/>
-      </w:r>
-      <w:r>
-        <w:rPr>
-          <w:sz w:val="20"/>
-          <w:szCs w:val="20"/>
-          <w:lang w:val="en-US"/>
-        </w:rPr>
-        <w:tab/>
-        <w:t xml:space="preserve">                    </w:t>
-      </w:r>
-      <w:r>
-        <w:rPr>
-          <w:sz w:val="20"/>
-          <w:szCs w:val="20"/>
-        </w:rPr>
-        <w:t xml:space="preserve">&lt;a </w:t>
-      </w:r>
-      <w:proofErr w:type="gramStart"/>
-      <w:r>
-        <w:rPr>
-          <w:sz w:val="20"/>
-          <w:szCs w:val="20"/>
-        </w:rPr>
-        <w:t>th:href</w:t>
-      </w:r>
-      <w:proofErr w:type="gramEnd"/>
-      <w:r>
-        <w:rPr>
-          <w:sz w:val="20"/>
-          <w:szCs w:val="20"/>
-        </w:rPr>
-        <w:t xml:space="preserve">="@{/admin/deleteCourseSlot/{slotId}(slotId=${slot.id})}" class="btn btn-danger" onclick="return </w:t>
-      </w:r>
-      <w:proofErr w:type="gramStart"/>
-      <w:r>
-        <w:rPr>
-          <w:sz w:val="20"/>
-          <w:szCs w:val="20"/>
-        </w:rPr>
-        <w:t>confirm(</w:t>
-      </w:r>
-      <w:proofErr w:type="gramEnd"/>
-      <w:r>
-        <w:rPr>
-          <w:sz w:val="20"/>
-          <w:szCs w:val="20"/>
-        </w:rPr>
-        <w:t>'Sei sicuro di voler eliminare questo slot?');"&gt;Elimina&lt;/a&gt;</w:t>
-      </w:r>
-    </w:p>
-    <w:p>
-      <w:pPr>
-        <w:rPr>
-          <w:sz w:val="20"/>
-          <w:szCs w:val="20"/>
-          <w:lang w:val="en-US"/>
-        </w:rPr>
-      </w:pPr>
-      <w:r>
-        <w:rPr>
-          <w:sz w:val="20"/>
-          <w:szCs w:val="20"/>
-        </w:rPr>
-        <w:tab/>
-      </w:r>
-      <w:r>
-        <w:rPr>
-          <w:sz w:val="20"/>
-          <w:szCs w:val="20"/>
-        </w:rPr>
-        <w:tab/>
-        <w:t xml:space="preserve">                </w:t>
-      </w:r>
-      <w:r>
-        <w:rPr>
-          <w:sz w:val="20"/>
-          <w:szCs w:val="20"/>
-          <w:lang w:val="en-US"/>
-        </w:rPr>
-        <w:t>&lt;/div&gt;</w:t>
-      </w:r>
-    </w:p>
-    <w:p>
-      <w:pPr>
-        <w:rPr>
-          <w:sz w:val="20"/>
-          <w:szCs w:val="20"/>
-          <w:lang w:val="en-US"/>
-        </w:rPr>
-      </w:pPr>
-      <w:r>
-        <w:rPr>
-          <w:sz w:val="20"/>
-          <w:szCs w:val="20"/>
-          <w:lang w:val="en-US"/>
-        </w:rPr>
-        <w:tab/>
-      </w:r>
-      <w:r>
-        <w:rPr>
-          <w:sz w:val="20"/>
-          <w:szCs w:val="20"/>
-          <w:lang w:val="en-US"/>
-        </w:rPr>
-        <w:tab/>
-        <w:t xml:space="preserve">            &lt;/div&gt;</w:t>
-      </w:r>
-    </w:p>
-    <w:p>
-      <w:pPr>
-        <w:rPr>
-          <w:sz w:val="20"/>
-          <w:szCs w:val="20"/>
-          <w:lang w:val="en-US"/>
-        </w:rPr>
-      </w:pPr>
-      <w:r>
-        <w:rPr>
-          <w:sz w:val="20"/>
-          <w:szCs w:val="20"/>
-          <w:lang w:val="en-US"/>
-        </w:rPr>
-        <w:tab/>
-      </w:r>
-      <w:r>
-        <w:rPr>
-          <w:sz w:val="20"/>
-          <w:szCs w:val="20"/>
-          <w:lang w:val="en-US"/>
-        </w:rPr>
-        <w:tab/>
-        <w:t xml:space="preserve">        &lt;/div&gt;</w:t>
-      </w:r>
-    </w:p>
-    <w:p>
-      <w:pPr>
-        <w:rPr>
-          <w:sz w:val="20"/>
-          <w:szCs w:val="20"/>
-          <w:lang w:val="en-US"/>
-        </w:rPr>
-      </w:pPr>
-    </w:p>
-    <w:p>
-      <w:pPr>
-        <w:rPr>
-          <w:sz w:val="20"/>
-          <w:szCs w:val="20"/>
-          <w:lang w:val="en-US"/>
-        </w:rPr>
-      </w:pPr>
-      <w:r>
-        <w:rPr>
-          <w:sz w:val="20"/>
-          <w:szCs w:val="20"/>
-          <w:lang w:val="en-US"/>
-        </w:rPr>
-        <w:tab/>
-      </w:r>
-      <w:r>
-        <w:rPr>
-          <w:sz w:val="20"/>
-          <w:szCs w:val="20"/>
-          <w:lang w:val="en-US"/>
-        </w:rPr>
-        <w:tab/>
-        <w:t xml:space="preserve">&lt;div </w:t>
-      </w:r>
-      <w:proofErr w:type="gramStart"/>
-      <w:r>
-        <w:rPr>
-          <w:sz w:val="20"/>
-          <w:szCs w:val="20"/>
-          <w:lang w:val="en-US"/>
-        </w:rPr>
-        <w:t>th:unless</w:t>
-      </w:r>
-      <w:proofErr w:type="gramEnd"/>
-      <w:r>
-        <w:rPr>
-          <w:sz w:val="20"/>
-          <w:szCs w:val="20"/>
-          <w:lang w:val="en-US"/>
-        </w:rPr>
-        <w:t>="${not #</w:t>
-      </w:r>
-      <w:proofErr w:type="gramStart"/>
-      <w:r>
-        <w:rPr>
-          <w:sz w:val="20"/>
-          <w:szCs w:val="20"/>
-          <w:lang w:val="en-US"/>
-        </w:rPr>
-        <w:t>lists.isEmpty</w:t>
-      </w:r>
-      <w:proofErr w:type="gramEnd"/>
-      <w:r>
-        <w:rPr>
-          <w:sz w:val="20"/>
-          <w:szCs w:val="20"/>
-          <w:lang w:val="en-US"/>
-        </w:rPr>
-        <w:t>(</w:t>
-      </w:r>
-      <w:proofErr w:type="gramStart"/>
-      <w:r>
-        <w:rPr>
-          <w:sz w:val="20"/>
-          <w:szCs w:val="20"/>
-          <w:lang w:val="en-US"/>
-        </w:rPr>
-        <w:t>course.courseSlots</w:t>
-      </w:r>
-      <w:proofErr w:type="gramEnd"/>
-      <w:r>
-        <w:rPr>
-          <w:sz w:val="20"/>
-          <w:szCs w:val="20"/>
-          <w:lang w:val="en-US"/>
-        </w:rPr>
-        <w:t>)}" class="slots-section text-center"&gt;</w:t>
-      </w:r>
-    </w:p>
-    <w:p>
-      <w:pPr>
-        <w:rPr>
-          <w:sz w:val="20"/>
-          <w:szCs w:val="20"/>
-        </w:rPr>
-      </w:pPr>
-      <w:r>
-        <w:rPr>
-          <w:sz w:val="20"/>
-          <w:szCs w:val="20"/>
-          <w:lang w:val="en-US"/>
-        </w:rPr>
-        <w:tab/>
-      </w:r>
-      <w:r>
-        <w:rPr>
-          <w:sz w:val="20"/>
-          <w:szCs w:val="20"/>
-          <w:lang w:val="en-US"/>
-        </w:rPr>
-        <w:tab/>
-        <w:t xml:space="preserve">    </w:t>
-      </w:r>
-      <w:r>
-        <w:rPr>
-          <w:sz w:val="20"/>
-          <w:szCs w:val="20"/>
-        </w:rPr>
-        <w:t xml:space="preserve">&lt;p&gt;Nessun slot di corso esistente per questo </w:t>
-      </w:r>
-      <w:proofErr w:type="gramStart"/>
-      <w:r>
-        <w:rPr>
-          <w:sz w:val="20"/>
-          <w:szCs w:val="20"/>
-        </w:rPr>
-        <w:t>corso.&lt;</w:t>
-      </w:r>
-      <w:proofErr w:type="gramEnd"/>
-      <w:r>
-        <w:rPr>
-          <w:sz w:val="20"/>
-          <w:szCs w:val="20"/>
-        </w:rPr>
-        <w:t>/p&gt;</w:t>
-      </w:r>
-    </w:p>
-    <w:p>
-      <w:pPr>
-        <w:rPr>
-          <w:sz w:val="20"/>
-          <w:szCs w:val="20"/>
-        </w:rPr>
-      </w:pPr>
-      <w:r>
-        <w:rPr>
-          <w:sz w:val="20"/>
-          <w:szCs w:val="20"/>
-        </w:rPr>
-        <w:tab/>
-      </w:r>
-      <w:r>
-        <w:rPr>
-          <w:sz w:val="20"/>
-          <w:szCs w:val="20"/>
-        </w:rPr>
-        <w:tab/>
-        <w:t>&lt;/div&gt;</w:t>
-      </w:r>
-    </w:p>
-    <w:p>
-      <w:pPr>
-        <w:rPr>
-          <w:sz w:val="28"/>
-          <w:szCs w:val="28"/>
-        </w:rPr>
-      </w:pPr>
-    </w:p>
-    <w:p>
-      <w:pPr>
-        <w:rPr>
-          <w:sz w:val="16"/>
-          <w:szCs w:val="16"/>
-        </w:rPr>
-      </w:pPr>
     </w:p>
     <w:sectPr>
       <w:pgSz w:w="11906" w:h="16838" w:code="9"/>

</xml_diff>